<commit_message>
Formateo de la documentación
</commit_message>
<xml_diff>
--- a/SistemaRecomendadorLibros/Documentación/Doc_Recomendador.docx
+++ b/SistemaRecomendadorLibros/Documentación/Doc_Recomendador.docx
@@ -123,14 +123,12 @@
       <w:r>
         <w:t>, bajo el nombre de “</w:t>
       </w:r>
-      <w:proofErr w:type="spellStart"/>
       <w:r>
         <w:rPr>
           <w:b/>
         </w:rPr>
         <w:t>BOOKRES</w:t>
       </w:r>
-      <w:proofErr w:type="spellEnd"/>
       <w:r>
         <w:t>”</w:t>
       </w:r>
@@ -487,6 +485,13 @@
     <w:p>
       <w:pPr>
         <w:pStyle w:val="Prrafodelista"/>
+        <w:ind w:left="1800"/>
+        <w:jc w:val="both"/>
+      </w:pPr>
+    </w:p>
+    <w:p>
+      <w:pPr>
+        <w:pStyle w:val="Prrafodelista"/>
         <w:numPr>
           <w:ilvl w:val="0"/>
           <w:numId w:val="3"/>
@@ -501,6 +506,7 @@
         <w:rPr>
           <w:b/>
         </w:rPr>
+        <w:lastRenderedPageBreak/>
         <w:t>Autores</w:t>
       </w:r>
     </w:p>
@@ -515,7 +521,6 @@
         <w:jc w:val="both"/>
       </w:pPr>
       <w:r>
-        <w:lastRenderedPageBreak/>
         <w:t>Nombre</w:t>
       </w:r>
       <w:r>
@@ -810,7 +815,7 @@
         <w:rPr>
           <w:b/>
           <w:noProof/>
-          <w:lang w:val="es-ES" w:eastAsia="es-ES"/>
+          <w:lang w:val="es-EC" w:eastAsia="ko-KR"/>
         </w:rPr>
         <w:drawing>
           <wp:inline distT="0" distB="0" distL="0" distR="0">
@@ -877,7 +882,6 @@
         <w:rPr>
           <w:b/>
         </w:rPr>
-        <w:lastRenderedPageBreak/>
         <w:t>FUNCIONALIDADES DE RECOMENDACIONES</w:t>
       </w:r>
     </w:p>
@@ -1262,7 +1266,7 @@
       <w:r>
         <w:rPr>
           <w:noProof/>
-          <w:lang w:val="es-ES" w:eastAsia="es-ES"/>
+          <w:lang w:val="es-EC" w:eastAsia="ko-KR"/>
         </w:rPr>
         <w:drawing>
           <wp:inline distT="0" distB="0" distL="0" distR="0">
@@ -1327,6 +1331,15 @@
     <w:p>
       <w:pPr>
         <w:pStyle w:val="Prrafodelista"/>
+        <w:ind w:left="360"/>
+        <w:rPr>
+          <w:b/>
+        </w:rPr>
+      </w:pPr>
+    </w:p>
+    <w:p>
+      <w:pPr>
+        <w:pStyle w:val="Prrafodelista"/>
         <w:numPr>
           <w:ilvl w:val="1"/>
           <w:numId w:val="5"/>
@@ -1348,30 +1361,22 @@
         <w:jc w:val="both"/>
       </w:pPr>
       <w:r>
-        <w:t xml:space="preserve">La implementación de </w:t>
+        <w:t xml:space="preserve">La implementación de BOOKERS está realizada sobre la plataforma JAVA, teniendo como </w:t>
       </w:r>
       <w:proofErr w:type="spellStart"/>
       <w:r>
-        <w:t>BOOKERS</w:t>
+        <w:t>backend</w:t>
       </w:r>
       <w:proofErr w:type="spellEnd"/>
       <w:r>
-        <w:t xml:space="preserve"> está realizada sobre la plataforma JAVA, teniendo como </w:t>
+        <w:t xml:space="preserve"> una Base de Datos </w:t>
       </w:r>
       <w:proofErr w:type="spellStart"/>
       <w:r>
-        <w:t>backend</w:t>
+        <w:t>MySql</w:t>
       </w:r>
       <w:proofErr w:type="spellEnd"/>
       <w:r>
-        <w:t xml:space="preserve"> una Base de Datos </w:t>
-      </w:r>
-      <w:proofErr w:type="spellStart"/>
-      <w:r>
-        <w:t>MySql</w:t>
-      </w:r>
-      <w:proofErr w:type="spellEnd"/>
-      <w:r>
         <w:t xml:space="preserve"> basada en el diagrama Entidad Relación descrito en el enunciado anterior.</w:t>
       </w:r>
     </w:p>
@@ -1383,6 +1388,18 @@
       <w:r>
         <w:t>La aplicación está constituida para escritorio y para brindar servicio a un solo usuario al mismo tiempo.</w:t>
       </w:r>
+    </w:p>
+    <w:p>
+      <w:pPr>
+        <w:ind w:left="708"/>
+        <w:jc w:val="both"/>
+      </w:pPr>
+    </w:p>
+    <w:p>
+      <w:pPr>
+        <w:ind w:left="708"/>
+        <w:jc w:val="both"/>
+      </w:pPr>
     </w:p>
     <w:p>
       <w:pPr>
@@ -1399,6 +1416,7 @@
         <w:rPr>
           <w:b/>
         </w:rPr>
+        <w:lastRenderedPageBreak/>
         <w:t>Descripción</w:t>
       </w:r>
     </w:p>
@@ -1408,7 +1426,6 @@
         <w:jc w:val="both"/>
       </w:pPr>
       <w:r>
-        <w:lastRenderedPageBreak/>
         <w:t xml:space="preserve">El sistema </w:t>
       </w:r>
       <w:proofErr w:type="spellStart"/>
@@ -1419,13 +1436,8 @@
       <w:r>
         <w:t xml:space="preserve"> </w:t>
       </w:r>
-      <w:proofErr w:type="spellStart"/>
-      <w:r>
-        <w:t>BOOKERS</w:t>
-      </w:r>
-      <w:proofErr w:type="spellEnd"/>
-      <w:r>
-        <w:t xml:space="preserve">, </w:t>
+      <w:r>
+        <w:t xml:space="preserve">BOOKERS, </w:t>
       </w:r>
       <w:r>
         <w:t>está</w:t>
@@ -1446,10 +1458,6 @@
         <w:jc w:val="center"/>
       </w:pPr>
       <w:r>
-        <w:rPr>
-          <w:noProof/>
-          <w:lang w:val="es-ES" w:eastAsia="es-ES"/>
-        </w:rPr>
         <w:drawing>
           <wp:inline distT="0" distB="0" distL="0" distR="0">
             <wp:extent cx="3200400" cy="2571750"/>
@@ -1500,32 +1508,16 @@
     <w:p>
       <w:pPr>
         <w:jc w:val="center"/>
-        <w:rPr>
-          <w:rFonts w:ascii="Century Schoolbook" w:hAnsi="Century Schoolbook"/>
-          <w:sz w:val="18"/>
-        </w:rPr>
-      </w:pPr>
-      <w:r>
-        <w:rPr>
-          <w:rFonts w:ascii="Century Schoolbook" w:hAnsi="Century Schoolbook"/>
-          <w:sz w:val="18"/>
-        </w:rPr>
+      </w:pPr>
+      <w:r>
         <w:t xml:space="preserve">Pantallas de </w:t>
       </w:r>
       <w:proofErr w:type="spellStart"/>
       <w:r>
-        <w:rPr>
-          <w:rFonts w:ascii="Century Schoolbook" w:hAnsi="Century Schoolbook"/>
-          <w:sz w:val="18"/>
-        </w:rPr>
         <w:t>loguin</w:t>
       </w:r>
       <w:proofErr w:type="spellEnd"/>
       <w:r>
-        <w:rPr>
-          <w:rFonts w:ascii="Century Schoolbook" w:hAnsi="Century Schoolbook"/>
-          <w:sz w:val="18"/>
-        </w:rPr>
         <w:t xml:space="preserve"> – Autenticación del Cliente</w:t>
       </w:r>
     </w:p>
@@ -1541,7 +1533,13 @@
         <w:t>podrían</w:t>
       </w:r>
       <w:r>
-        <w:t xml:space="preserve"> interesar, dependiendo de las anteriores compras realizadas dentro de la tienda virtual, a parte dentro de esta ventana se puede hacer </w:t>
+        <w:t xml:space="preserve"> interesar, dependiendo de las anteriores compras realizadas dentro de la tienda virtual, a parte dentro de esta ventana se puede </w:t>
+      </w:r>
+      <w:r>
+        <w:t>hacer</w:t>
+      </w:r>
+      <w:r>
+        <w:t xml:space="preserve"> </w:t>
       </w:r>
       <w:r>
         <w:t>búsquedas</w:t>
@@ -1569,7 +1567,7 @@
       <w:r>
         <w:rPr>
           <w:noProof/>
-          <w:lang w:val="es-ES" w:eastAsia="es-ES"/>
+          <w:lang w:val="es-EC" w:eastAsia="ko-KR"/>
         </w:rPr>
         <w:drawing>
           <wp:inline distT="0" distB="0" distL="0" distR="0">
@@ -1621,34 +1619,17 @@
     <w:p>
       <w:pPr>
         <w:jc w:val="center"/>
-        <w:rPr>
-          <w:rFonts w:ascii="Century Schoolbook" w:hAnsi="Century Schoolbook"/>
-          <w:sz w:val="18"/>
-        </w:rPr>
-      </w:pPr>
-      <w:r>
-        <w:rPr>
-          <w:rFonts w:ascii="Century Schoolbook" w:hAnsi="Century Schoolbook"/>
-          <w:sz w:val="18"/>
-        </w:rPr>
+      </w:pPr>
+      <w:r>
         <w:t xml:space="preserve">Ventana de </w:t>
       </w:r>
       <w:r>
-        <w:rPr>
-          <w:rFonts w:ascii="Century Schoolbook" w:hAnsi="Century Schoolbook"/>
-          <w:sz w:val="18"/>
-        </w:rPr>
         <w:t>Búsqueda</w:t>
       </w:r>
       <w:r>
-        <w:rPr>
-          <w:rFonts w:ascii="Century Schoolbook" w:hAnsi="Century Schoolbook"/>
-          <w:sz w:val="18"/>
-        </w:rPr>
         <w:t xml:space="preserve"> de Libros</w:t>
       </w:r>
     </w:p>
-    <w:p/>
     <w:p>
       <w:pPr>
         <w:ind w:left="708"/>
@@ -1670,10 +1651,6 @@
         <w:spacing w:after="0"/>
       </w:pPr>
       <w:r>
-        <w:rPr>
-          <w:noProof/>
-          <w:lang w:val="es-ES" w:eastAsia="es-ES"/>
-        </w:rPr>
         <w:drawing>
           <wp:inline distT="0" distB="0" distL="0" distR="0">
             <wp:extent cx="5400040" cy="3605344"/>
@@ -1724,23 +1701,11 @@
     <w:p>
       <w:pPr>
         <w:jc w:val="center"/>
-        <w:rPr>
-          <w:rFonts w:ascii="Century Schoolbook" w:hAnsi="Century Schoolbook"/>
-          <w:sz w:val="18"/>
-        </w:rPr>
-      </w:pPr>
-      <w:r>
-        <w:rPr>
-          <w:rFonts w:ascii="Century Schoolbook" w:hAnsi="Century Schoolbook"/>
-          <w:sz w:val="18"/>
-        </w:rPr>
+      </w:pPr>
+      <w:r>
         <w:t xml:space="preserve">Resultados de </w:t>
       </w:r>
       <w:r>
-        <w:rPr>
-          <w:rFonts w:ascii="Century Schoolbook" w:hAnsi="Century Schoolbook"/>
-          <w:sz w:val="18"/>
-        </w:rPr>
         <w:t>Búsqueda</w:t>
       </w:r>
     </w:p>
@@ -1779,7 +1744,7 @@
       <w:r>
         <w:rPr>
           <w:noProof/>
-          <w:lang w:val="es-ES" w:eastAsia="es-ES"/>
+          <w:lang w:val="es-EC" w:eastAsia="ko-KR"/>
         </w:rPr>
         <w:lastRenderedPageBreak/>
         <w:drawing>
@@ -1800,7 +1765,7 @@
                     </pic:cNvPicPr>
                   </pic:nvPicPr>
                   <pic:blipFill>
-                    <a:blip r:embed="rId12"/>
+                    <a:blip r:embed="rId12" cstate="print"/>
                     <a:srcRect/>
                     <a:stretch>
                       <a:fillRect/>
@@ -1832,16 +1797,8 @@
     <w:p>
       <w:pPr>
         <w:jc w:val="center"/>
-        <w:rPr>
-          <w:rFonts w:ascii="Century Schoolbook" w:hAnsi="Century Schoolbook"/>
-          <w:sz w:val="18"/>
-        </w:rPr>
-      </w:pPr>
-      <w:r>
-        <w:rPr>
-          <w:rFonts w:ascii="Century Schoolbook" w:hAnsi="Century Schoolbook"/>
-          <w:sz w:val="18"/>
-        </w:rPr>
+      </w:pPr>
+      <w:r>
         <w:t>Ventana de Información de Libros - Compras</w:t>
       </w:r>
     </w:p>
@@ -1858,7 +1815,7 @@
 
 <file path=word/endnotes.xml><?xml version="1.0" encoding="utf-8"?>
 <w:endnotes xmlns:ve="http://schemas.openxmlformats.org/markup-compatibility/2006" xmlns:o="urn:schemas-microsoft-com:office:office" xmlns:r="http://schemas.openxmlformats.org/officeDocument/2006/relationships" xmlns:m="http://schemas.openxmlformats.org/officeDocument/2006/math" xmlns:v="urn:schemas-microsoft-com:vml" xmlns:wp="http://schemas.openxmlformats.org/drawingml/2006/wordprocessingDrawing" xmlns:w10="urn:schemas-microsoft-com:office:word" xmlns:w="http://schemas.openxmlformats.org/wordprocessingml/2006/main" xmlns:wne="http://schemas.microsoft.com/office/word/2006/wordml">
-  <w:endnote w:type="separator" w:id="0">
+  <w:endnote w:type="separator" w:id="-1">
     <w:p>
       <w:pPr>
         <w:spacing w:after="0" w:line="240" w:lineRule="auto"/>
@@ -1868,7 +1825,7 @@
       </w:r>
     </w:p>
   </w:endnote>
-  <w:endnote w:type="continuationSeparator" w:id="1">
+  <w:endnote w:type="continuationSeparator" w:id="0">
     <w:p>
       <w:pPr>
         <w:spacing w:after="0" w:line="240" w:lineRule="auto"/>
@@ -1883,7 +1840,7 @@
 
 <file path=word/footnotes.xml><?xml version="1.0" encoding="utf-8"?>
 <w:footnotes xmlns:ve="http://schemas.openxmlformats.org/markup-compatibility/2006" xmlns:o="urn:schemas-microsoft-com:office:office" xmlns:r="http://schemas.openxmlformats.org/officeDocument/2006/relationships" xmlns:m="http://schemas.openxmlformats.org/officeDocument/2006/math" xmlns:v="urn:schemas-microsoft-com:vml" xmlns:wp="http://schemas.openxmlformats.org/drawingml/2006/wordprocessingDrawing" xmlns:w10="urn:schemas-microsoft-com:office:word" xmlns:w="http://schemas.openxmlformats.org/wordprocessingml/2006/main" xmlns:wne="http://schemas.microsoft.com/office/word/2006/wordml">
-  <w:footnote w:type="separator" w:id="0">
+  <w:footnote w:type="separator" w:id="-1">
     <w:p>
       <w:pPr>
         <w:spacing w:after="0" w:line="240" w:lineRule="auto"/>
@@ -1893,7 +1850,7 @@
       </w:r>
     </w:p>
   </w:footnote>
-  <w:footnote w:type="continuationSeparator" w:id="1">
+  <w:footnote w:type="continuationSeparator" w:id="0">
     <w:p>
       <w:pPr>
         <w:spacing w:after="0" w:line="240" w:lineRule="auto"/>
@@ -1920,7 +1877,7 @@
     <w:r>
       <w:rPr>
         <w:noProof/>
-        <w:lang w:val="es-ES" w:eastAsia="es-ES"/>
+        <w:lang w:val="es-EC" w:eastAsia="ko-KR"/>
       </w:rPr>
       <w:drawing>
         <wp:anchor distT="0" distB="0" distL="114300" distR="114300" simplePos="0" relativeHeight="251661312" behindDoc="0" locked="0" layoutInCell="1" allowOverlap="0">

</xml_diff>